<commit_message>
add sebug chorm EN
</commit_message>
<xml_diff>
--- a/Debug react-native with chorm.docx
+++ b/Debug react-native with chorm.docx
@@ -17,7 +17,9 @@
       <w:r>
         <w:t>for Debuging</w:t>
       </w:r>
+      <w:bookmarkStart w:id="1" w:name="_GoBack"/>
       <w:bookmarkEnd w:id="0"/>
+      <w:bookmarkEnd w:id="1"/>
     </w:p>
     <w:p>
       <w:pPr>
@@ -36,7 +38,7 @@
         </w:numPr>
       </w:pPr>
       <w:r>
-        <w:t>Ở đây chúng ta sẽ tạo debug trên một ứng dụng mới có tên là DemoProject đơn giản.</w:t>
+        <w:t>Debug giúp chúng ta theo dõi giá trị của các biến, các state…</w:t>
       </w:r>
     </w:p>
     <w:p>
@@ -48,33 +50,9 @@
         </w:numPr>
       </w:pPr>
       <w:r>
-        <w:t>Yêu cầu đã thiết lập môi trường đầy đủ</w:t>
-      </w:r>
-      <w:bookmarkStart w:id="1" w:name="_GoBack"/>
-      <w:bookmarkEnd w:id="1"/>
-      <w:r>
-        <w:t>.</w:t>
-      </w:r>
-    </w:p>
-    <w:p>
-      <w:pPr>
-        <w:pStyle w:val="Heading3"/>
-      </w:pPr>
-      <w:bookmarkStart w:id="2" w:name="_Hlk28098306"/>
-      <w:r>
-        <w:t xml:space="preserve">Steps to </w:t>
-      </w:r>
-      <w:r>
-        <w:t>debug</w:t>
-      </w:r>
-      <w:r>
-        <w:t xml:space="preserve"> </w:t>
-      </w:r>
-      <w:r>
-        <w:t>MAC-APP</w:t>
-      </w:r>
-    </w:p>
-    <w:bookmarkEnd w:id="2"/>
+        <w:t>Ở đây chúng ta sẽ tạo debug trên một ứng dụng mới có tên là DemoProject đơn giản.</w:t>
+      </w:r>
+    </w:p>
     <w:p>
       <w:pPr>
         <w:pStyle w:val="ListParagraph"/>
@@ -82,39 +60,30 @@
           <w:ilvl w:val="0"/>
           <w:numId w:val="2"/>
         </w:numPr>
-        <w:rPr>
-          <w:b/>
-          <w:bCs/>
-        </w:rPr>
-      </w:pPr>
-      <w:r>
-        <w:t xml:space="preserve">Sau khi tạo mới project có tên </w:t>
-      </w:r>
-      <w:r>
-        <w:rPr>
-          <w:b/>
-          <w:bCs/>
-        </w:rPr>
-        <w:t>DemoProject</w:t>
-      </w:r>
-      <w:r>
-        <w:rPr>
-          <w:b/>
-          <w:bCs/>
-        </w:rPr>
+      </w:pPr>
+      <w:r>
+        <w:t>Yêu cầu đã thiết lập môi trường đầy đủ.</w:t>
+      </w:r>
+    </w:p>
+    <w:p>
+      <w:pPr>
+        <w:pStyle w:val="Heading3"/>
+      </w:pPr>
+      <w:bookmarkStart w:id="2" w:name="_Hlk28098306"/>
+      <w:r>
+        <w:t xml:space="preserve">Steps to </w:t>
+      </w:r>
+      <w:r>
+        <w:t>debug</w:t>
+      </w:r>
+      <w:r>
         <w:t xml:space="preserve"> </w:t>
       </w:r>
       <w:r>
-        <w:t xml:space="preserve">bằng lệnh </w:t>
-      </w:r>
-      <w:r>
-        <w:rPr>
-          <w:b/>
-          <w:bCs/>
-        </w:rPr>
-        <w:t>npx react-native init DemoProject</w:t>
-      </w:r>
-    </w:p>
+        <w:t>MAC-APP</w:t>
+      </w:r>
+    </w:p>
+    <w:bookmarkEnd w:id="2"/>
     <w:p>
       <w:pPr>
         <w:pStyle w:val="ListParagraph"/>
@@ -128,6 +97,46 @@
         </w:rPr>
       </w:pPr>
       <w:r>
+        <w:t xml:space="preserve">Sau khi tạo mới project có tên </w:t>
+      </w:r>
+      <w:r>
+        <w:rPr>
+          <w:b/>
+          <w:bCs/>
+        </w:rPr>
+        <w:t>DemoProject</w:t>
+      </w:r>
+      <w:r>
+        <w:rPr>
+          <w:b/>
+          <w:bCs/>
+        </w:rPr>
+        <w:t xml:space="preserve"> </w:t>
+      </w:r>
+      <w:r>
+        <w:t xml:space="preserve">bằng lệnh </w:t>
+      </w:r>
+      <w:r>
+        <w:rPr>
+          <w:b/>
+          <w:bCs/>
+        </w:rPr>
+        <w:t>npx react-native init DemoProject</w:t>
+      </w:r>
+    </w:p>
+    <w:p>
+      <w:pPr>
+        <w:pStyle w:val="ListParagraph"/>
+        <w:numPr>
+          <w:ilvl w:val="0"/>
+          <w:numId w:val="2"/>
+        </w:numPr>
+        <w:rPr>
+          <w:b/>
+          <w:bCs/>
+        </w:rPr>
+      </w:pPr>
+      <w:r>
         <w:t xml:space="preserve">Mở project bằng VS Code. Mở file </w:t>
       </w:r>
       <w:r>
@@ -618,6 +627,7 @@
         </w:rPr>
         <w:t>style</w:t>
       </w:r>
+      <w:proofErr w:type="gramStart"/>
       <w:r>
         <w:rPr>
           <w:rFonts w:ascii="Consolas" w:hAnsi="Consolas"/>
@@ -636,6 +646,7 @@
         </w:rPr>
         <w:t>{</w:t>
       </w:r>
+      <w:proofErr w:type="gramEnd"/>
       <w:r>
         <w:rPr>
           <w:rFonts w:ascii="Consolas" w:hAnsi="Consolas"/>
@@ -829,6 +840,7 @@
         </w:rPr>
         <w:t>style</w:t>
       </w:r>
+      <w:proofErr w:type="gramStart"/>
       <w:r>
         <w:rPr>
           <w:rFonts w:ascii="Consolas" w:hAnsi="Consolas"/>
@@ -847,6 +859,7 @@
         </w:rPr>
         <w:t>{</w:t>
       </w:r>
+      <w:proofErr w:type="gramEnd"/>
       <w:r>
         <w:rPr>
           <w:rFonts w:ascii="Consolas" w:hAnsi="Consolas"/>
@@ -986,6 +999,7 @@
         </w:rPr>
         <w:t>a</w:t>
       </w:r>
+      <w:proofErr w:type="gramStart"/>
       <w:r>
         <w:rPr>
           <w:rFonts w:ascii="Consolas" w:hAnsi="Consolas"/>
@@ -1002,7 +1016,17 @@
           <w:sz w:val="21"/>
           <w:szCs w:val="21"/>
         </w:rPr>
-        <w:t> ; b=</w:t>
+        <w:t> ;</w:t>
+      </w:r>
+      <w:proofErr w:type="gramEnd"/>
+      <w:r>
+        <w:rPr>
+          <w:rFonts w:ascii="Consolas" w:hAnsi="Consolas"/>
+          <w:color w:val="D4D4D4"/>
+          <w:sz w:val="21"/>
+          <w:szCs w:val="21"/>
+        </w:rPr>
+        <w:t> b=</w:t>
       </w:r>
       <w:r>
         <w:rPr>
@@ -1138,6 +1162,7 @@
         </w:rPr>
         <w:t>style</w:t>
       </w:r>
+      <w:proofErr w:type="gramStart"/>
       <w:r>
         <w:rPr>
           <w:rFonts w:ascii="Consolas" w:hAnsi="Consolas"/>
@@ -1156,6 +1181,7 @@
         </w:rPr>
         <w:t>{</w:t>
       </w:r>
+      <w:proofErr w:type="gramEnd"/>
       <w:r>
         <w:rPr>
           <w:rFonts w:ascii="Consolas" w:hAnsi="Consolas"/>

</xml_diff>